<commit_message>
Document stating the requirements, the assumptions and the design used
</commit_message>
<xml_diff>
--- a/assmt1/Assmt1-doc.docx
+++ b/assmt1/Assmt1-doc.docx
@@ -85,7 +85,15 @@
         </w:numPr>
       </w:pPr>
       <w:r>
-        <w:t>The temperatureUnit for each datum will be either C or F to denote degree Celsius or degree Fahrenheit respectively. This is case sensitive.</w:t>
+        <w:t xml:space="preserve">The </w:t>
+      </w:r>
+      <w:proofErr w:type="spellStart"/>
+      <w:r>
+        <w:t>temperatureUnit</w:t>
+      </w:r>
+      <w:proofErr w:type="spellEnd"/>
+      <w:r>
+        <w:t xml:space="preserve"> for each datum will be either C or F to denote degree Celsius or degree Fahrenheit respectively. This is case sensitive.</w:t>
       </w:r>
       <w:r>
         <w:t xml:space="preserve"> There is no Kelvin.</w:t>
@@ -112,7 +120,27 @@
         </w:numPr>
       </w:pPr>
       <w:r>
-        <w:t>Output will contain the max and min temperatures in degree Celsius regardless of the input being in Fahrenheit or Celsius.</w:t>
+        <w:t>Output will contain the max and min temperatures in degree Celsius regardless of the input being in Fahrenheit or Celsius</w:t>
+      </w:r>
+      <w:r>
+        <w:t xml:space="preserve"> written to the console</w:t>
+      </w:r>
+      <w:bookmarkStart w:id="0" w:name="_GoBack"/>
+      <w:bookmarkEnd w:id="0"/>
+      <w:r>
+        <w:t>.</w:t>
+      </w:r>
+    </w:p>
+    <w:p>
+      <w:pPr>
+        <w:pStyle w:val="ListParagraph"/>
+        <w:numPr>
+          <w:ilvl w:val="0"/>
+          <w:numId w:val="2"/>
+        </w:numPr>
+      </w:pPr>
+      <w:r>
+        <w:t>File to be compiled and then executed is MinMax.java</w:t>
       </w:r>
     </w:p>
     <w:p/>
@@ -136,14 +164,27 @@
           <w:numId w:val="3"/>
         </w:numPr>
       </w:pPr>
-      <w:r>
-        <w:t>Git has been used for version control. The code</w:t>
+      <w:proofErr w:type="spellStart"/>
+      <w:r>
+        <w:t>Git</w:t>
+      </w:r>
+      <w:proofErr w:type="spellEnd"/>
+      <w:r>
+        <w:t xml:space="preserve"> has been used for version control. The code</w:t>
       </w:r>
       <w:r>
         <w:t xml:space="preserve"> along with this document</w:t>
       </w:r>
       <w:r>
-        <w:t xml:space="preserve"> has also been pushed to my remote repository available in the following url:</w:t>
+        <w:t xml:space="preserve"> has also been pushed to my remote repository available in the following </w:t>
+      </w:r>
+      <w:proofErr w:type="spellStart"/>
+      <w:r>
+        <w:t>url</w:t>
+      </w:r>
+      <w:proofErr w:type="spellEnd"/>
+      <w:r>
+        <w:t>:</w:t>
       </w:r>
     </w:p>
     <w:p>
@@ -202,8 +243,13 @@
     </w:p>
     <w:p/>
     <w:p>
-      <w:r>
-        <w:t>Lets assume we have just an array of integers, where n represents the number of integers.</w:t>
+      <w:proofErr w:type="gramStart"/>
+      <w:r>
+        <w:t>Lets</w:t>
+      </w:r>
+      <w:proofErr w:type="gramEnd"/>
+      <w:r>
+        <w:t xml:space="preserve"> assume we have just an array of integers, where n represents the number of integers.</w:t>
       </w:r>
     </w:p>
     <w:p/>
@@ -247,18 +293,50 @@
     </w:p>
     <w:p>
       <w:r>
-        <w:t>If n is even and divisible by 4 then again I have divided it into subarrays with (n/2) and (n/2 + 1) elements.</w:t>
-      </w:r>
-    </w:p>
-    <w:p>
-      <w:r>
-        <w:t>If n is even but not divisible by 4 then I have divided into subarrays with  2k and 2k+2 elements.</w:t>
+        <w:t xml:space="preserve">If n is even and divisible by 4 then again I have divided it into </w:t>
+      </w:r>
+      <w:proofErr w:type="spellStart"/>
+      <w:r>
+        <w:t>subarrays</w:t>
+      </w:r>
+      <w:proofErr w:type="spellEnd"/>
+      <w:r>
+        <w:t xml:space="preserve"> with (n/2) and (n/2 + 1) elements.</w:t>
+      </w:r>
+    </w:p>
+    <w:p>
+      <w:r>
+        <w:t xml:space="preserve">If n is even but not divisible by 4 then I have divided into </w:t>
+      </w:r>
+      <w:proofErr w:type="spellStart"/>
+      <w:r>
+        <w:t>subarrays</w:t>
+      </w:r>
+      <w:proofErr w:type="spellEnd"/>
+      <w:r>
+        <w:t xml:space="preserve"> </w:t>
+      </w:r>
+      <w:proofErr w:type="gramStart"/>
+      <w:r>
+        <w:t>with  2</w:t>
+      </w:r>
+      <w:proofErr w:type="gramEnd"/>
+      <w:r>
+        <w:t>k and 2k+2 elements.</w:t>
       </w:r>
     </w:p>
     <w:p/>
     <w:p>
       <w:r>
-        <w:t xml:space="preserve">When I say divide into subarrays, I do not actually cut the array down. Instead I update indices to that array to represent the array as if it has been cut down. </w:t>
+        <w:t xml:space="preserve">When I say divide into </w:t>
+      </w:r>
+      <w:proofErr w:type="spellStart"/>
+      <w:r>
+        <w:t>subarrays</w:t>
+      </w:r>
+      <w:proofErr w:type="spellEnd"/>
+      <w:r>
+        <w:t xml:space="preserve">, I do not actually cut the array down. Instead I update indices to that array to represent the array as if it has been cut down. </w:t>
       </w:r>
       <w:r>
         <w:br/>
@@ -287,7 +365,6 @@
     <w:p/>
     <w:p>
       <w:r>
-        <w:lastRenderedPageBreak/>
         <w:t>Example:</w:t>
       </w:r>
     </w:p>
@@ -339,7 +416,15 @@
       </w:r>
       <w:r>
         <w:tab/>
-        <w:t>[10, 9 , 8, 7]</w:t>
+        <w:t xml:space="preserve">[10, </w:t>
+      </w:r>
+      <w:proofErr w:type="gramStart"/>
+      <w:r>
+        <w:t>9 ,</w:t>
+      </w:r>
+      <w:proofErr w:type="gramEnd"/>
+      <w:r>
+        <w:t xml:space="preserve"> 8, 7]</w:t>
       </w:r>
       <w:r>
         <w:tab/>
@@ -364,7 +449,15 @@
       </w:r>
       <w:r>
         <w:tab/>
-        <w:t xml:space="preserve">   (2)                                              (2)</w:t>
+        <w:t xml:space="preserve">   (2)                                           </w:t>
+      </w:r>
+      <w:proofErr w:type="gramStart"/>
+      <w:r>
+        <w:t xml:space="preserve">   (</w:t>
+      </w:r>
+      <w:proofErr w:type="gramEnd"/>
+      <w:r>
+        <w:t>2)</w:t>
       </w:r>
     </w:p>
     <w:p/>
@@ -378,7 +471,15 @@
       </w:r>
       <w:r>
         <w:tab/>
-        <w:t xml:space="preserve">    [8, 7]</w:t>
+        <w:t xml:space="preserve"> </w:t>
+      </w:r>
+      <w:proofErr w:type="gramStart"/>
+      <w:r>
+        <w:t xml:space="preserve">   [</w:t>
+      </w:r>
+      <w:proofErr w:type="gramEnd"/>
+      <w:r>
+        <w:t>8, 7]</w:t>
       </w:r>
       <w:r>
         <w:tab/>
@@ -403,7 +504,15 @@
         </w:numPr>
       </w:pPr>
       <w:r>
-        <w:t xml:space="preserve">     (1)                                                         (1)        (2)</w:t>
+        <w:t xml:space="preserve">     (1)                                                      </w:t>
+      </w:r>
+      <w:proofErr w:type="gramStart"/>
+      <w:r>
+        <w:t xml:space="preserve">   (</w:t>
+      </w:r>
+      <w:proofErr w:type="gramEnd"/>
+      <w:r>
+        <w:t>1)        (2)</w:t>
       </w:r>
     </w:p>
     <w:p>
@@ -436,7 +545,15 @@
       </w:r>
       <w:r>
         <w:tab/>
-        <w:t>[4, 3]  [2, 1]</w:t>
+        <w:t>[4, 3</w:t>
+      </w:r>
+      <w:proofErr w:type="gramStart"/>
+      <w:r>
+        <w:t>]  [</w:t>
+      </w:r>
+      <w:proofErr w:type="gramEnd"/>
+      <w:r>
+        <w:t>2, 1]</w:t>
       </w:r>
     </w:p>
     <w:p>
@@ -467,18 +584,50 @@
     </w:p>
     <w:p>
       <w:r>
-        <w:t xml:space="preserve">Divide n element array into 2 subarrays with 2k and 2k + 2 elements in level 2. </w:t>
-      </w:r>
-    </w:p>
-    <w:p>
-      <w:r>
-        <w:t>(condition used: if n is even and n%4 != 0 then divide into 2k and 2k+2)</w:t>
+        <w:t xml:space="preserve">Divide n element array into 2 </w:t>
+      </w:r>
+      <w:proofErr w:type="spellStart"/>
+      <w:r>
+        <w:t>subarrays</w:t>
+      </w:r>
+      <w:proofErr w:type="spellEnd"/>
+      <w:r>
+        <w:t xml:space="preserve"> with 2k and 2k + 2 elements in level 2. </w:t>
+      </w:r>
+    </w:p>
+    <w:p>
+      <w:r>
+        <w:t>(condition used: if n is even and n%</w:t>
+      </w:r>
+      <w:proofErr w:type="gramStart"/>
+      <w:r>
+        <w:t>4 !</w:t>
+      </w:r>
+      <w:proofErr w:type="gramEnd"/>
+      <w:r>
+        <w:t>= 0 then divide into 2k and 2k+2)</w:t>
       </w:r>
     </w:p>
     <w:p/>
     <w:p>
       <w:r>
-        <w:t>Divide the left subarray which now has n=4 into two 2 element subarrays.</w:t>
+        <w:t xml:space="preserve">Divide the left </w:t>
+      </w:r>
+      <w:proofErr w:type="spellStart"/>
+      <w:r>
+        <w:t>subarray</w:t>
+      </w:r>
+      <w:proofErr w:type="spellEnd"/>
+      <w:r>
+        <w:t xml:space="preserve"> which now has n=4 into two 2 element </w:t>
+      </w:r>
+      <w:proofErr w:type="spellStart"/>
+      <w:r>
+        <w:t>subarrays</w:t>
+      </w:r>
+      <w:proofErr w:type="spellEnd"/>
+      <w:r>
+        <w:t>.</w:t>
       </w:r>
     </w:p>
     <w:p>
@@ -489,18 +638,50 @@
     <w:p/>
     <w:p>
       <w:r>
-        <w:t>Divide the right subarray into 2 subarrays with 2k and 2k+2 elements</w:t>
-      </w:r>
-    </w:p>
-    <w:p>
-      <w:r>
-        <w:t>(condition used: if n is even and n%4 !=0 then divide into 2k and 2k+2)</w:t>
+        <w:t xml:space="preserve">Divide the right </w:t>
+      </w:r>
+      <w:proofErr w:type="spellStart"/>
+      <w:r>
+        <w:t>subarray</w:t>
+      </w:r>
+      <w:proofErr w:type="spellEnd"/>
+      <w:r>
+        <w:t xml:space="preserve"> into 2 </w:t>
+      </w:r>
+      <w:proofErr w:type="spellStart"/>
+      <w:r>
+        <w:t>subarrays</w:t>
+      </w:r>
+      <w:proofErr w:type="spellEnd"/>
+      <w:r>
+        <w:t xml:space="preserve"> with 2k and 2k+2 elements</w:t>
+      </w:r>
+    </w:p>
+    <w:p>
+      <w:r>
+        <w:t>(condition used: if n is even and n%</w:t>
+      </w:r>
+      <w:proofErr w:type="gramStart"/>
+      <w:r>
+        <w:t>4 !</w:t>
+      </w:r>
+      <w:proofErr w:type="gramEnd"/>
+      <w:r>
+        <w:t>=0 then divide into 2k and 2k+2)</w:t>
       </w:r>
     </w:p>
     <w:p/>
     <w:p>
       <w:r>
-        <w:t>Number of comparisons for each of the 2 subarrays in the left part of level 3 is 1 each</w:t>
+        <w:t xml:space="preserve">Number of comparisons for each of the 2 </w:t>
+      </w:r>
+      <w:proofErr w:type="spellStart"/>
+      <w:r>
+        <w:t>subarrays</w:t>
+      </w:r>
+      <w:proofErr w:type="spellEnd"/>
+      <w:r>
+        <w:t xml:space="preserve"> in the left part of level 3 is 1 each</w:t>
       </w:r>
     </w:p>
     <w:p>
@@ -521,7 +702,15 @@
     <w:p/>
     <w:p>
       <w:r>
-        <w:t>Level 3, right subarrays -&gt; first one has 2 elements therefore number of comparisons for that is 1. Second one needs to be further subdivided into level 4.</w:t>
+        <w:t xml:space="preserve">Level 3, right </w:t>
+      </w:r>
+      <w:proofErr w:type="spellStart"/>
+      <w:r>
+        <w:t>subarrays</w:t>
+      </w:r>
+      <w:proofErr w:type="spellEnd"/>
+      <w:r>
+        <w:t xml:space="preserve"> -&gt; first one has 2 elements therefore number of comparisons for that is 1. Second one needs to be further subdivided into level 4.</w:t>
       </w:r>
     </w:p>
     <w:p>
@@ -532,12 +721,25 @@
     <w:p/>
     <w:p>
       <w:r>
-        <w:t>Level 4, right subarrays are now 2 elements each. Number of comparisons is now 1 for each of them.</w:t>
-      </w:r>
-    </w:p>
-    <w:p>
-      <w:r>
-        <w:t>( total comparisons so far = 5 + 1 + 1 = 7)</w:t>
+        <w:t xml:space="preserve">Level 4, right </w:t>
+      </w:r>
+      <w:proofErr w:type="spellStart"/>
+      <w:r>
+        <w:t>subarrays</w:t>
+      </w:r>
+      <w:proofErr w:type="spellEnd"/>
+      <w:r>
+        <w:t xml:space="preserve"> are now 2 elements each. Number of comparisons is now 1 for each of them.</w:t>
+      </w:r>
+    </w:p>
+    <w:p>
+      <w:proofErr w:type="gramStart"/>
+      <w:r>
+        <w:t>( total</w:t>
+      </w:r>
+      <w:proofErr w:type="gramEnd"/>
+      <w:r>
+        <w:t xml:space="preserve"> comparisons so far = 5 + 1 + 1 = 7)</w:t>
       </w:r>
     </w:p>
     <w:p>
@@ -553,7 +755,15 @@
     <w:p/>
     <w:p>
       <w:r>
-        <w:t>Propagate this and the other subarray to level 2 to get 2 more comparisons</w:t>
+        <w:t xml:space="preserve">Propagate this and the other </w:t>
+      </w:r>
+      <w:proofErr w:type="spellStart"/>
+      <w:r>
+        <w:t>subarray</w:t>
+      </w:r>
+      <w:proofErr w:type="spellEnd"/>
+      <w:r>
+        <w:t xml:space="preserve"> to level 2 to get 2 more comparisons</w:t>
       </w:r>
     </w:p>
     <w:p>
@@ -574,14 +784,17 @@
     </w:p>
     <w:p/>
     <w:p>
-      <w:r>
-        <w:t xml:space="preserve">Therefore total number of comparisons </w:t>
+      <w:proofErr w:type="gramStart"/>
+      <w:r>
+        <w:t>Therefore</w:t>
+      </w:r>
+      <w:proofErr w:type="gramEnd"/>
+      <w:r>
+        <w:t xml:space="preserve"> total number of comparisons </w:t>
       </w:r>
       <w:r>
         <w:t>= 13</w:t>
       </w:r>
-      <w:bookmarkStart w:id="0" w:name="_GoBack"/>
-      <w:bookmarkEnd w:id="0"/>
     </w:p>
     <w:sectPr>
       <w:pgSz w:w="11900" w:h="16840"/>

</xml_diff>